<commit_message>
Add Settings Page + Back
-Update DB
-fix the writing error when a large number of requests is made
</commit_message>
<xml_diff>
--- a/temp.docx
+++ b/temp.docx
@@ -3,13 +3,7 @@
 <w:document xmlns:wpc="http://schemas.microsoft.com/office/word/2010/wordprocessingCanvas" xmlns:mo="http://schemas.microsoft.com/office/mac/office/2008/main" xmlns:mc="http://schemas.openxmlformats.org/markup-compatibility/2006" xmlns:mv="urn:schemas-microsoft-com:mac:vml" xmlns:o="urn:schemas-microsoft-com:office:office" xmlns:r="http://schemas.openxmlformats.org/officeDocument/2006/relationships" xmlns:m="http://schemas.openxmlformats.org/officeDocument/2006/math" xmlns:v="urn:schemas-microsoft-com:vml" xmlns:wp14="http://schemas.microsoft.com/office/word/2010/wordprocessingDrawing" xmlns:wp="http://schemas.openxmlformats.org/drawingml/2006/wordprocessingDrawing" xmlns:w10="urn:schemas-microsoft-com:office:word" xmlns:w="http://schemas.openxmlformats.org/wordprocessingml/2006/main" xmlns:w14="http://schemas.microsoft.com/office/word/2010/wordml" xmlns:wpg="http://schemas.microsoft.com/office/word/2010/wordprocessingGroup" xmlns:wpi="http://schemas.microsoft.com/office/word/2010/wordprocessingInk" xmlns:wne="http://schemas.microsoft.com/office/word/2006/wordml" xmlns:wps="http://schemas.microsoft.com/office/word/2010/wordprocessingShape" mc:Ignorable="w14 wp14">
   <w:body>
     <w:p>
-      <w:pPr>
-        <w:jc w:val="both"/>
-      </w:pPr>
       <w:r/>
-      <w:r>
-        <w:t>Sauver une fille qui a été kidnappée par des extraterrestres et emprisonnée dans une énorme coquille de pois transparente. Repousser un voyageur du temps armé d'un laser qui essaie de changer l'histoire, armé seulement de mon courage et de mon intelligence. Chasser les mauvais esprits et les démons d'une seule incantation. M'engager dans des combats psychiques avec des espers d'une organisation secrète. C'est le genre de choses que je voulais faire !</w:t>
-      </w:r>
     </w:p>
     <w:sectPr>
       <w:pgSz w:w="12240" w:h="15840"/>

</xml_diff>